<commit_message>
Added objectives of the application
</commit_message>
<xml_diff>
--- a/GEAR UP Documentation.docx
+++ b/GEAR UP Documentation.docx
@@ -820,36 +820,126 @@
         <w:jc w:val="both"/>
         <w:rPr>
           <w:rFonts w:ascii="Times New Roman" w:hAnsi="Times New Roman" w:cs="Times New Roman"/>
-          <w:b/>
-          <w:bCs/>
-          <w:sz w:val="24"/>
-          <w:szCs w:val="24"/>
-        </w:rPr>
-      </w:pPr>
-    </w:p>
-    <w:p>
-      <w:pPr>
-        <w:spacing w:line="480" w:lineRule="auto"/>
-        <w:jc w:val="both"/>
-        <w:rPr>
-          <w:rFonts w:ascii="Times New Roman" w:hAnsi="Times New Roman" w:cs="Times New Roman"/>
-          <w:b/>
-          <w:bCs/>
-          <w:sz w:val="24"/>
-          <w:szCs w:val="24"/>
-        </w:rPr>
-      </w:pPr>
-    </w:p>
-    <w:p>
-      <w:pPr>
-        <w:spacing w:line="480" w:lineRule="auto"/>
-        <w:jc w:val="both"/>
-        <w:rPr>
-          <w:rFonts w:ascii="Times New Roman" w:hAnsi="Times New Roman" w:cs="Times New Roman"/>
-          <w:b/>
-          <w:bCs/>
-          <w:sz w:val="28"/>
-          <w:szCs w:val="28"/>
+          <w:sz w:val="24"/>
+          <w:szCs w:val="24"/>
+        </w:rPr>
+      </w:pPr>
+      <w:r>
+        <w:rPr>
+          <w:rFonts w:ascii="Times New Roman" w:hAnsi="Times New Roman" w:cs="Times New Roman"/>
+          <w:sz w:val="24"/>
+          <w:szCs w:val="24"/>
+        </w:rPr>
+        <w:tab/>
+        <w:t xml:space="preserve">The Gear Up Inventory Application </w:t>
+      </w:r>
+      <w:r>
+        <w:rPr>
+          <w:rFonts w:ascii="Times New Roman" w:hAnsi="Times New Roman" w:cs="Times New Roman"/>
+          <w:sz w:val="24"/>
+          <w:szCs w:val="24"/>
+        </w:rPr>
+        <w:t>is a real-time inventory database capable of keeping track of various products.</w:t>
+      </w:r>
+    </w:p>
+    <w:p>
+      <w:pPr>
+        <w:spacing w:line="480" w:lineRule="auto"/>
+        <w:jc w:val="both"/>
+        <w:rPr>
+          <w:rFonts w:ascii="Times New Roman" w:hAnsi="Times New Roman" w:cs="Times New Roman"/>
+          <w:b/>
+          <w:bCs/>
+          <w:sz w:val="24"/>
+          <w:szCs w:val="24"/>
+        </w:rPr>
+      </w:pPr>
+    </w:p>
+    <w:p>
+      <w:pPr>
+        <w:spacing w:line="480" w:lineRule="auto"/>
+        <w:jc w:val="both"/>
+        <w:rPr>
+          <w:rFonts w:ascii="Times New Roman" w:hAnsi="Times New Roman" w:cs="Times New Roman"/>
+          <w:b/>
+          <w:bCs/>
+          <w:sz w:val="24"/>
+          <w:szCs w:val="24"/>
+        </w:rPr>
+      </w:pPr>
+    </w:p>
+    <w:p>
+      <w:pPr>
+        <w:spacing w:line="480" w:lineRule="auto"/>
+        <w:jc w:val="both"/>
+        <w:rPr>
+          <w:rFonts w:ascii="Times New Roman" w:hAnsi="Times New Roman" w:cs="Times New Roman"/>
+          <w:b/>
+          <w:bCs/>
+          <w:sz w:val="24"/>
+          <w:szCs w:val="24"/>
+        </w:rPr>
+      </w:pPr>
+    </w:p>
+    <w:p>
+      <w:pPr>
+        <w:spacing w:line="480" w:lineRule="auto"/>
+        <w:jc w:val="both"/>
+        <w:rPr>
+          <w:rFonts w:ascii="Times New Roman" w:hAnsi="Times New Roman" w:cs="Times New Roman"/>
+          <w:b/>
+          <w:bCs/>
+          <w:sz w:val="24"/>
+          <w:szCs w:val="24"/>
+        </w:rPr>
+      </w:pPr>
+      <w:r>
+        <w:rPr>
+          <w:rFonts w:ascii="Times New Roman" w:hAnsi="Times New Roman" w:cs="Times New Roman"/>
+          <w:b/>
+          <w:bCs/>
+          <w:sz w:val="24"/>
+          <w:szCs w:val="24"/>
+        </w:rPr>
+        <w:t>Problem Statement</w:t>
+      </w:r>
+    </w:p>
+    <w:p>
+      <w:pPr>
+        <w:spacing w:line="480" w:lineRule="auto"/>
+        <w:jc w:val="both"/>
+        <w:rPr>
+          <w:rFonts w:ascii="Times New Roman" w:hAnsi="Times New Roman" w:cs="Times New Roman"/>
+          <w:b/>
+          <w:bCs/>
+          <w:sz w:val="24"/>
+          <w:szCs w:val="24"/>
+        </w:rPr>
+      </w:pPr>
+    </w:p>
+    <w:p>
+      <w:pPr>
+        <w:spacing w:line="480" w:lineRule="auto"/>
+        <w:jc w:val="both"/>
+        <w:rPr>
+          <w:rFonts w:ascii="Times New Roman" w:hAnsi="Times New Roman" w:cs="Times New Roman"/>
+          <w:b/>
+          <w:bCs/>
+          <w:sz w:val="24"/>
+          <w:szCs w:val="24"/>
+        </w:rPr>
+      </w:pPr>
+    </w:p>
+    <w:p>
+      <w:pPr>
+        <w:spacing w:line="480" w:lineRule="auto"/>
+        <w:jc w:val="both"/>
+        <w:rPr>
+          <w:rFonts w:ascii="Times New Roman" w:hAnsi="Times New Roman" w:cs="Times New Roman"/>
+          <w:b/>
+          <w:bCs/>
+          <w:sz w:val="24"/>
+          <w:szCs w:val="24"/>
         </w:rPr>
       </w:pPr>
       <w:r>
@@ -866,59 +956,259 @@
     <w:p>
       <w:pPr>
         <w:spacing w:line="480" w:lineRule="auto"/>
-        <w:jc w:val="both"/>
-        <w:rPr>
-          <w:rFonts w:ascii="Times New Roman" w:hAnsi="Times New Roman" w:cs="Times New Roman"/>
-          <w:b/>
-          <w:bCs/>
-          <w:sz w:val="24"/>
-          <w:szCs w:val="24"/>
-        </w:rPr>
-      </w:pPr>
-      <w:r>
-        <w:rPr>
-          <w:rFonts w:ascii="Times New Roman" w:hAnsi="Times New Roman" w:cs="Times New Roman"/>
-          <w:b/>
-          <w:bCs/>
-          <w:sz w:val="24"/>
-          <w:szCs w:val="24"/>
-        </w:rPr>
-        <w:tab/>
-      </w:r>
-    </w:p>
-    <w:p>
-      <w:pPr>
-        <w:spacing w:line="480" w:lineRule="auto"/>
-        <w:jc w:val="both"/>
-        <w:rPr>
-          <w:rFonts w:ascii="Times New Roman" w:hAnsi="Times New Roman" w:cs="Times New Roman"/>
-          <w:b/>
-          <w:bCs/>
-          <w:sz w:val="24"/>
-          <w:szCs w:val="24"/>
-        </w:rPr>
-      </w:pPr>
-    </w:p>
-    <w:p>
-      <w:pPr>
-        <w:spacing w:line="480" w:lineRule="auto"/>
-        <w:jc w:val="both"/>
-        <w:rPr>
-          <w:rFonts w:ascii="Times New Roman" w:hAnsi="Times New Roman" w:cs="Times New Roman"/>
-          <w:b/>
-          <w:bCs/>
-          <w:sz w:val="24"/>
-          <w:szCs w:val="24"/>
-        </w:rPr>
-      </w:pPr>
-      <w:r>
-        <w:rPr>
-          <w:rFonts w:ascii="Times New Roman" w:hAnsi="Times New Roman" w:cs="Times New Roman"/>
-          <w:b/>
-          <w:bCs/>
-          <w:sz w:val="24"/>
-          <w:szCs w:val="24"/>
-        </w:rPr>
+        <w:ind w:firstLine="450"/>
+        <w:jc w:val="both"/>
+        <w:rPr>
+          <w:rFonts w:ascii="Times New Roman" w:hAnsi="Times New Roman" w:cs="Times New Roman"/>
+          <w:b/>
+          <w:bCs/>
+          <w:sz w:val="24"/>
+          <w:szCs w:val="24"/>
+        </w:rPr>
+      </w:pPr>
+      <w:r>
+        <w:rPr>
+          <w:rFonts w:ascii="Times New Roman" w:eastAsia="Times New Roman" w:hAnsi="Times New Roman" w:cs="Times New Roman"/>
+          <w:color w:val="050505"/>
+          <w:sz w:val="24"/>
+          <w:szCs w:val="24"/>
+        </w:rPr>
+        <w:t xml:space="preserve">The general objective of the project is to develop a </w:t>
+      </w:r>
+      <w:r>
+        <w:rPr>
+          <w:rFonts w:ascii="Times New Roman" w:eastAsia="Times New Roman" w:hAnsi="Times New Roman" w:cs="Times New Roman"/>
+          <w:color w:val="050505"/>
+          <w:sz w:val="24"/>
+          <w:szCs w:val="24"/>
+        </w:rPr>
+        <w:t>mobile inventory</w:t>
+      </w:r>
+      <w:r>
+        <w:rPr>
+          <w:rFonts w:ascii="Times New Roman" w:eastAsia="Times New Roman" w:hAnsi="Times New Roman" w:cs="Times New Roman"/>
+          <w:color w:val="050505"/>
+          <w:sz w:val="24"/>
+          <w:szCs w:val="24"/>
+        </w:rPr>
+        <w:t xml:space="preserve"> </w:t>
+      </w:r>
+      <w:r>
+        <w:rPr>
+          <w:rFonts w:ascii="Times New Roman" w:eastAsia="Times New Roman" w:hAnsi="Times New Roman" w:cs="Times New Roman"/>
+          <w:color w:val="050505"/>
+          <w:sz w:val="24"/>
+          <w:szCs w:val="24"/>
+        </w:rPr>
+        <w:t>application that will help in the operation of a business.</w:t>
+      </w:r>
+    </w:p>
+    <w:p>
+      <w:pPr>
+        <w:spacing w:line="480" w:lineRule="auto"/>
+        <w:jc w:val="both"/>
+        <w:rPr>
+          <w:rFonts w:ascii="Times New Roman" w:hAnsi="Times New Roman" w:cs="Times New Roman"/>
+          <w:b/>
+          <w:bCs/>
+          <w:sz w:val="24"/>
+          <w:szCs w:val="24"/>
+        </w:rPr>
+      </w:pPr>
+      <w:r>
+        <w:rPr>
+          <w:rFonts w:ascii="Times New Roman" w:eastAsia="Times New Roman" w:hAnsi="Times New Roman" w:cs="Times New Roman"/>
+          <w:color w:val="050505"/>
+          <w:sz w:val="24"/>
+          <w:szCs w:val="24"/>
+        </w:rPr>
+        <w:t>Specifically, it is aimed to:</w:t>
+      </w:r>
+    </w:p>
+    <w:p>
+      <w:pPr>
+        <w:pStyle w:val="ListParagraph"/>
+        <w:numPr>
+          <w:ilvl w:val="0"/>
+          <w:numId w:val="4"/>
+        </w:numPr>
+        <w:spacing w:line="480" w:lineRule="auto"/>
+        <w:jc w:val="both"/>
+        <w:rPr>
+          <w:rFonts w:ascii="Times New Roman" w:eastAsiaTheme="minorHAnsi" w:hAnsi="Times New Roman" w:cs="Times New Roman"/>
+          <w:b/>
+          <w:bCs/>
+          <w:sz w:val="24"/>
+          <w:szCs w:val="24"/>
+        </w:rPr>
+      </w:pPr>
+      <w:r>
+        <w:rPr>
+          <w:rFonts w:ascii="Times New Roman" w:eastAsia="Times New Roman" w:hAnsi="Times New Roman" w:cs="Times New Roman"/>
+          <w:color w:val="050505"/>
+          <w:sz w:val="24"/>
+          <w:szCs w:val="24"/>
+        </w:rPr>
+        <w:t>To reduce paper work, human errors, and manual inventory delays.</w:t>
+      </w:r>
+    </w:p>
+    <w:p>
+      <w:pPr>
+        <w:pStyle w:val="ListParagraph"/>
+        <w:numPr>
+          <w:ilvl w:val="0"/>
+          <w:numId w:val="4"/>
+        </w:numPr>
+        <w:spacing w:line="480" w:lineRule="auto"/>
+        <w:jc w:val="both"/>
+        <w:rPr>
+          <w:rFonts w:ascii="Times New Roman" w:eastAsiaTheme="minorHAnsi" w:hAnsi="Times New Roman" w:cs="Times New Roman"/>
+          <w:b/>
+          <w:bCs/>
+          <w:sz w:val="24"/>
+          <w:szCs w:val="24"/>
+        </w:rPr>
+      </w:pPr>
+      <w:r>
+        <w:rPr>
+          <w:rFonts w:ascii="Times New Roman" w:eastAsia="Times New Roman" w:hAnsi="Times New Roman" w:cs="Times New Roman"/>
+          <w:color w:val="050505"/>
+          <w:sz w:val="24"/>
+          <w:szCs w:val="24"/>
+        </w:rPr>
+        <w:t xml:space="preserve">To provide a user-friendly and concise service through </w:t>
+      </w:r>
+      <w:r>
+        <w:rPr>
+          <w:rFonts w:ascii="Times New Roman" w:eastAsia="Times New Roman" w:hAnsi="Times New Roman" w:cs="Times New Roman"/>
+          <w:color w:val="050505"/>
+          <w:sz w:val="24"/>
+          <w:szCs w:val="24"/>
+        </w:rPr>
+        <w:t>the use of mobile application</w:t>
+      </w:r>
+      <w:r>
+        <w:rPr>
+          <w:rFonts w:ascii="Times New Roman" w:eastAsia="Times New Roman" w:hAnsi="Times New Roman" w:cs="Times New Roman"/>
+          <w:color w:val="050505"/>
+          <w:sz w:val="24"/>
+          <w:szCs w:val="24"/>
+        </w:rPr>
+        <w:t>.</w:t>
+      </w:r>
+    </w:p>
+    <w:p>
+      <w:pPr>
+        <w:pStyle w:val="ListParagraph"/>
+        <w:numPr>
+          <w:ilvl w:val="0"/>
+          <w:numId w:val="4"/>
+        </w:numPr>
+        <w:spacing w:line="480" w:lineRule="auto"/>
+        <w:jc w:val="both"/>
+        <w:rPr>
+          <w:rFonts w:ascii="Times New Roman" w:eastAsiaTheme="minorHAnsi" w:hAnsi="Times New Roman" w:cs="Times New Roman"/>
+          <w:b/>
+          <w:bCs/>
+          <w:sz w:val="24"/>
+          <w:szCs w:val="24"/>
+        </w:rPr>
+      </w:pPr>
+      <w:r>
+        <w:rPr>
+          <w:rFonts w:ascii="Times New Roman" w:eastAsia="Times New Roman" w:hAnsi="Times New Roman" w:cs="Times New Roman"/>
+          <w:color w:val="050505"/>
+          <w:sz w:val="24"/>
+          <w:szCs w:val="24"/>
+        </w:rPr>
+        <w:t xml:space="preserve">To increase the performance and efficiency of the process </w:t>
+      </w:r>
+      <w:r>
+        <w:rPr>
+          <w:rFonts w:ascii="Times New Roman" w:eastAsia="Times New Roman" w:hAnsi="Times New Roman" w:cs="Times New Roman"/>
+          <w:color w:val="050505"/>
+          <w:sz w:val="24"/>
+          <w:szCs w:val="24"/>
+        </w:rPr>
+        <w:t>in monitoring inventory.</w:t>
+      </w:r>
+    </w:p>
+    <w:p>
+      <w:pPr>
+        <w:pStyle w:val="ListParagraph"/>
+        <w:numPr>
+          <w:ilvl w:val="0"/>
+          <w:numId w:val="4"/>
+        </w:numPr>
+        <w:spacing w:line="480" w:lineRule="auto"/>
+        <w:jc w:val="both"/>
+        <w:rPr>
+          <w:rFonts w:ascii="Times New Roman" w:eastAsiaTheme="minorHAnsi" w:hAnsi="Times New Roman" w:cs="Times New Roman"/>
+          <w:b/>
+          <w:bCs/>
+          <w:sz w:val="24"/>
+          <w:szCs w:val="24"/>
+        </w:rPr>
+      </w:pPr>
+      <w:r>
+        <w:rPr>
+          <w:rFonts w:ascii="Times New Roman" w:hAnsi="Times New Roman" w:cs="Times New Roman"/>
+          <w:sz w:val="24"/>
+          <w:szCs w:val="24"/>
+        </w:rPr>
+        <w:t>T</w:t>
+      </w:r>
+      <w:r>
+        <w:rPr>
+          <w:rFonts w:ascii="Times New Roman" w:hAnsi="Times New Roman" w:cs="Times New Roman"/>
+          <w:sz w:val="24"/>
+          <w:szCs w:val="24"/>
+        </w:rPr>
+        <w:t>o increase the accuracy of measuring and reviewing products in a business</w:t>
+      </w:r>
+      <w:r>
+        <w:rPr>
+          <w:rFonts w:ascii="Times New Roman" w:hAnsi="Times New Roman" w:cs="Times New Roman"/>
+          <w:sz w:val="24"/>
+          <w:szCs w:val="24"/>
+        </w:rPr>
+        <w:t>.</w:t>
+      </w:r>
+    </w:p>
+    <w:p>
+      <w:pPr>
+        <w:spacing w:line="480" w:lineRule="auto"/>
+        <w:jc w:val="both"/>
+        <w:rPr>
+          <w:rFonts w:ascii="Times New Roman" w:hAnsi="Times New Roman" w:cs="Times New Roman"/>
+          <w:b/>
+          <w:bCs/>
+          <w:sz w:val="24"/>
+          <w:szCs w:val="24"/>
+        </w:rPr>
+      </w:pPr>
+    </w:p>
+    <w:p>
+      <w:pPr>
+        <w:spacing w:line="480" w:lineRule="auto"/>
+        <w:jc w:val="both"/>
+        <w:rPr>
+          <w:rFonts w:ascii="Times New Roman" w:hAnsi="Times New Roman" w:cs="Times New Roman"/>
+          <w:b/>
+          <w:bCs/>
+          <w:sz w:val="24"/>
+          <w:szCs w:val="24"/>
+        </w:rPr>
+      </w:pPr>
+      <w:r>
+        <w:rPr>
+          <w:rFonts w:ascii="Times New Roman" w:hAnsi="Times New Roman" w:cs="Times New Roman"/>
+          <w:b/>
+          <w:bCs/>
+          <w:sz w:val="24"/>
+          <w:szCs w:val="24"/>
+        </w:rPr>
+        <w:lastRenderedPageBreak/>
         <w:t>Features of the Application</w:t>
       </w:r>
     </w:p>
@@ -1104,15 +1394,27 @@
           <w:szCs w:val="24"/>
         </w:rPr>
       </w:pPr>
-      <w:r>
-        <w:rPr>
-          <w:rFonts w:ascii="Times New Roman" w:hAnsi="Times New Roman" w:cs="Times New Roman"/>
-          <w:b/>
-          <w:bCs/>
-          <w:sz w:val="24"/>
-          <w:szCs w:val="24"/>
-        </w:rPr>
-        <w:lastRenderedPageBreak/>
+    </w:p>
+    <w:p>
+      <w:pPr>
+        <w:spacing w:line="480" w:lineRule="auto"/>
+        <w:jc w:val="both"/>
+        <w:rPr>
+          <w:rFonts w:ascii="Times New Roman" w:hAnsi="Times New Roman" w:cs="Times New Roman"/>
+          <w:b/>
+          <w:bCs/>
+          <w:sz w:val="24"/>
+          <w:szCs w:val="24"/>
+        </w:rPr>
+      </w:pPr>
+      <w:r>
+        <w:rPr>
+          <w:rFonts w:ascii="Times New Roman" w:hAnsi="Times New Roman" w:cs="Times New Roman"/>
+          <w:b/>
+          <w:bCs/>
+          <w:sz w:val="24"/>
+          <w:szCs w:val="24"/>
+        </w:rPr>
         <w:t>Team Members</w:t>
       </w:r>
     </w:p>
@@ -1124,6 +1426,379 @@
     </w:sectPr>
   </w:body>
 </w:document>
+</file>
+
+<file path=word/numbering.xml><?xml version="1.0" encoding="utf-8"?>
+<w:numbering xmlns:wpc="http://schemas.microsoft.com/office/word/2010/wordprocessingCanvas" xmlns:cx="http://schemas.microsoft.com/office/drawing/2014/chartex" xmlns:cx1="http://schemas.microsoft.com/office/drawing/2015/9/8/chartex" xmlns:cx2="http://schemas.microsoft.com/office/drawing/2015/10/21/chartex" xmlns:cx3="http://schemas.microsoft.com/office/drawing/2016/5/9/chartex" xmlns:cx4="http://schemas.microsoft.com/office/drawing/2016/5/10/chartex" xmlns:cx5="http://schemas.microsoft.com/office/drawing/2016/5/11/chartex" xmlns:cx6="http://schemas.microsoft.com/office/drawing/2016/5/12/chartex" xmlns:cx7="http://schemas.microsoft.com/office/drawing/2016/5/13/chartex" xmlns:cx8="http://schemas.microsoft.com/office/drawing/2016/5/14/chartex" xmlns:mc="http://schemas.openxmlformats.org/markup-compatibility/2006" xmlns:aink="http://schemas.microsoft.com/office/drawing/2016/ink" xmlns:am3d="http://schemas.microsoft.com/office/drawing/2017/model3d" xmlns:o="urn:schemas-microsoft-com:office:office" xmlns:oel="http://schemas.microsoft.com/office/2019/extlst" xmlns:r="http://schemas.openxmlformats.org/officeDocument/2006/relationships" xmlns:m="http://schemas.openxmlformats.org/officeDocument/2006/math" xmlns:v="urn:schemas-microsoft-com:vml" xmlns:wp14="http://schemas.microsoft.com/office/word/2010/wordprocessingDrawing" xmlns:wp="http://schemas.openxmlformats.org/drawingml/2006/wordprocessingDrawing" xmlns:w10="urn:schemas-microsoft-com:office:word" xmlns:w="http://schemas.openxmlformats.org/wordprocessingml/2006/main" xmlns:w14="http://schemas.microsoft.com/office/word/2010/wordml" xmlns:w15="http://schemas.microsoft.com/office/word/2012/wordml" xmlns:w16cex="http://schemas.microsoft.com/office/word/2018/wordml/cex" xmlns:w16cid="http://schemas.microsoft.com/office/word/2016/wordml/cid" xmlns:w16="http://schemas.microsoft.com/office/word/2018/wordml" xmlns:w16sdtdh="http://schemas.microsoft.com/office/word/2020/wordml/sdtdatahash" xmlns:w16se="http://schemas.microsoft.com/office/word/2015/wordml/symex" xmlns:wpg="http://schemas.microsoft.com/office/word/2010/wordprocessingGroup" xmlns:wpi="http://schemas.microsoft.com/office/word/2010/wordprocessingInk" xmlns:wne="http://schemas.microsoft.com/office/word/2006/wordml" xmlns:wps="http://schemas.microsoft.com/office/word/2010/wordprocessingShape" mc:Ignorable="w14 w15 w16se w16cid w16 w16cex w16sdtdh wp14">
+  <w:abstractNum w:abstractNumId="0" w15:restartNumberingAfterBreak="0">
+    <w:nsid w:val="1855320E"/>
+    <w:multiLevelType w:val="hybridMultilevel"/>
+    <w:tmpl w:val="9EB86AEC"/>
+    <w:lvl w:ilvl="0" w:tplc="96860A74">
+      <w:start w:val="1"/>
+      <w:numFmt w:val="decimal"/>
+      <w:lvlText w:val="%1."/>
+      <w:lvlJc w:val="left"/>
+      <w:pPr>
+        <w:ind w:left="450" w:hanging="360"/>
+      </w:pPr>
+      <w:rPr>
+        <w:b w:val="0"/>
+        <w:bCs w:val="0"/>
+      </w:rPr>
+    </w:lvl>
+    <w:lvl w:ilvl="1" w:tplc="04090019" w:tentative="1">
+      <w:start w:val="1"/>
+      <w:numFmt w:val="lowerLetter"/>
+      <w:lvlText w:val="%2."/>
+      <w:lvlJc w:val="left"/>
+      <w:pPr>
+        <w:ind w:left="1170" w:hanging="360"/>
+      </w:pPr>
+    </w:lvl>
+    <w:lvl w:ilvl="2" w:tplc="0409001B" w:tentative="1">
+      <w:start w:val="1"/>
+      <w:numFmt w:val="lowerRoman"/>
+      <w:lvlText w:val="%3."/>
+      <w:lvlJc w:val="right"/>
+      <w:pPr>
+        <w:ind w:left="1890" w:hanging="180"/>
+      </w:pPr>
+    </w:lvl>
+    <w:lvl w:ilvl="3" w:tplc="0409000F" w:tentative="1">
+      <w:start w:val="1"/>
+      <w:numFmt w:val="decimal"/>
+      <w:lvlText w:val="%4."/>
+      <w:lvlJc w:val="left"/>
+      <w:pPr>
+        <w:ind w:left="2610" w:hanging="360"/>
+      </w:pPr>
+    </w:lvl>
+    <w:lvl w:ilvl="4" w:tplc="04090019" w:tentative="1">
+      <w:start w:val="1"/>
+      <w:numFmt w:val="lowerLetter"/>
+      <w:lvlText w:val="%5."/>
+      <w:lvlJc w:val="left"/>
+      <w:pPr>
+        <w:ind w:left="3330" w:hanging="360"/>
+      </w:pPr>
+    </w:lvl>
+    <w:lvl w:ilvl="5" w:tplc="0409001B" w:tentative="1">
+      <w:start w:val="1"/>
+      <w:numFmt w:val="lowerRoman"/>
+      <w:lvlText w:val="%6."/>
+      <w:lvlJc w:val="right"/>
+      <w:pPr>
+        <w:ind w:left="4050" w:hanging="180"/>
+      </w:pPr>
+    </w:lvl>
+    <w:lvl w:ilvl="6" w:tplc="0409000F" w:tentative="1">
+      <w:start w:val="1"/>
+      <w:numFmt w:val="decimal"/>
+      <w:lvlText w:val="%7."/>
+      <w:lvlJc w:val="left"/>
+      <w:pPr>
+        <w:ind w:left="4770" w:hanging="360"/>
+      </w:pPr>
+    </w:lvl>
+    <w:lvl w:ilvl="7" w:tplc="04090019" w:tentative="1">
+      <w:start w:val="1"/>
+      <w:numFmt w:val="lowerLetter"/>
+      <w:lvlText w:val="%8."/>
+      <w:lvlJc w:val="left"/>
+      <w:pPr>
+        <w:ind w:left="5490" w:hanging="360"/>
+      </w:pPr>
+    </w:lvl>
+    <w:lvl w:ilvl="8" w:tplc="0409001B" w:tentative="1">
+      <w:start w:val="1"/>
+      <w:numFmt w:val="lowerRoman"/>
+      <w:lvlText w:val="%9."/>
+      <w:lvlJc w:val="right"/>
+      <w:pPr>
+        <w:ind w:left="6210" w:hanging="180"/>
+      </w:pPr>
+    </w:lvl>
+  </w:abstractNum>
+  <w:abstractNum w:abstractNumId="1" w15:restartNumberingAfterBreak="0">
+    <w:nsid w:val="211C70DC"/>
+    <w:multiLevelType w:val="hybridMultilevel"/>
+    <w:tmpl w:val="0BE47568"/>
+    <w:lvl w:ilvl="0" w:tplc="0409000F">
+      <w:start w:val="1"/>
+      <w:numFmt w:val="decimal"/>
+      <w:lvlText w:val="%1."/>
+      <w:lvlJc w:val="left"/>
+      <w:pPr>
+        <w:ind w:left="720" w:hanging="360"/>
+      </w:pPr>
+    </w:lvl>
+    <w:lvl w:ilvl="1" w:tplc="04090019" w:tentative="1">
+      <w:start w:val="1"/>
+      <w:numFmt w:val="lowerLetter"/>
+      <w:lvlText w:val="%2."/>
+      <w:lvlJc w:val="left"/>
+      <w:pPr>
+        <w:ind w:left="1440" w:hanging="360"/>
+      </w:pPr>
+    </w:lvl>
+    <w:lvl w:ilvl="2" w:tplc="0409001B" w:tentative="1">
+      <w:start w:val="1"/>
+      <w:numFmt w:val="lowerRoman"/>
+      <w:lvlText w:val="%3."/>
+      <w:lvlJc w:val="right"/>
+      <w:pPr>
+        <w:ind w:left="2160" w:hanging="180"/>
+      </w:pPr>
+    </w:lvl>
+    <w:lvl w:ilvl="3" w:tplc="0409000F" w:tentative="1">
+      <w:start w:val="1"/>
+      <w:numFmt w:val="decimal"/>
+      <w:lvlText w:val="%4."/>
+      <w:lvlJc w:val="left"/>
+      <w:pPr>
+        <w:ind w:left="2880" w:hanging="360"/>
+      </w:pPr>
+    </w:lvl>
+    <w:lvl w:ilvl="4" w:tplc="04090019" w:tentative="1">
+      <w:start w:val="1"/>
+      <w:numFmt w:val="lowerLetter"/>
+      <w:lvlText w:val="%5."/>
+      <w:lvlJc w:val="left"/>
+      <w:pPr>
+        <w:ind w:left="3600" w:hanging="360"/>
+      </w:pPr>
+    </w:lvl>
+    <w:lvl w:ilvl="5" w:tplc="0409001B" w:tentative="1">
+      <w:start w:val="1"/>
+      <w:numFmt w:val="lowerRoman"/>
+      <w:lvlText w:val="%6."/>
+      <w:lvlJc w:val="right"/>
+      <w:pPr>
+        <w:ind w:left="4320" w:hanging="180"/>
+      </w:pPr>
+    </w:lvl>
+    <w:lvl w:ilvl="6" w:tplc="0409000F" w:tentative="1">
+      <w:start w:val="1"/>
+      <w:numFmt w:val="decimal"/>
+      <w:lvlText w:val="%7."/>
+      <w:lvlJc w:val="left"/>
+      <w:pPr>
+        <w:ind w:left="5040" w:hanging="360"/>
+      </w:pPr>
+    </w:lvl>
+    <w:lvl w:ilvl="7" w:tplc="04090019" w:tentative="1">
+      <w:start w:val="1"/>
+      <w:numFmt w:val="lowerLetter"/>
+      <w:lvlText w:val="%8."/>
+      <w:lvlJc w:val="left"/>
+      <w:pPr>
+        <w:ind w:left="5760" w:hanging="360"/>
+      </w:pPr>
+    </w:lvl>
+    <w:lvl w:ilvl="8" w:tplc="0409001B" w:tentative="1">
+      <w:start w:val="1"/>
+      <w:numFmt w:val="lowerRoman"/>
+      <w:lvlText w:val="%9."/>
+      <w:lvlJc w:val="right"/>
+      <w:pPr>
+        <w:ind w:left="6480" w:hanging="180"/>
+      </w:pPr>
+    </w:lvl>
+  </w:abstractNum>
+  <w:abstractNum w:abstractNumId="2" w15:restartNumberingAfterBreak="0">
+    <w:nsid w:val="4F106319"/>
+    <w:multiLevelType w:val="hybridMultilevel"/>
+    <w:tmpl w:val="10AABC6A"/>
+    <w:lvl w:ilvl="0" w:tplc="D7BE4392">
+      <w:start w:val="1"/>
+      <w:numFmt w:val="decimal"/>
+      <w:lvlText w:val="%1."/>
+      <w:lvlJc w:val="left"/>
+      <w:pPr>
+        <w:ind w:left="720" w:hanging="360"/>
+      </w:pPr>
+      <w:rPr>
+        <w:b w:val="0"/>
+        <w:bCs w:val="0"/>
+      </w:rPr>
+    </w:lvl>
+    <w:lvl w:ilvl="1" w:tplc="04090019" w:tentative="1">
+      <w:start w:val="1"/>
+      <w:numFmt w:val="lowerLetter"/>
+      <w:lvlText w:val="%2."/>
+      <w:lvlJc w:val="left"/>
+      <w:pPr>
+        <w:ind w:left="1440" w:hanging="360"/>
+      </w:pPr>
+    </w:lvl>
+    <w:lvl w:ilvl="2" w:tplc="0409001B" w:tentative="1">
+      <w:start w:val="1"/>
+      <w:numFmt w:val="lowerRoman"/>
+      <w:lvlText w:val="%3."/>
+      <w:lvlJc w:val="right"/>
+      <w:pPr>
+        <w:ind w:left="2160" w:hanging="180"/>
+      </w:pPr>
+    </w:lvl>
+    <w:lvl w:ilvl="3" w:tplc="0409000F" w:tentative="1">
+      <w:start w:val="1"/>
+      <w:numFmt w:val="decimal"/>
+      <w:lvlText w:val="%4."/>
+      <w:lvlJc w:val="left"/>
+      <w:pPr>
+        <w:ind w:left="2880" w:hanging="360"/>
+      </w:pPr>
+    </w:lvl>
+    <w:lvl w:ilvl="4" w:tplc="04090019" w:tentative="1">
+      <w:start w:val="1"/>
+      <w:numFmt w:val="lowerLetter"/>
+      <w:lvlText w:val="%5."/>
+      <w:lvlJc w:val="left"/>
+      <w:pPr>
+        <w:ind w:left="3600" w:hanging="360"/>
+      </w:pPr>
+    </w:lvl>
+    <w:lvl w:ilvl="5" w:tplc="0409001B" w:tentative="1">
+      <w:start w:val="1"/>
+      <w:numFmt w:val="lowerRoman"/>
+      <w:lvlText w:val="%6."/>
+      <w:lvlJc w:val="right"/>
+      <w:pPr>
+        <w:ind w:left="4320" w:hanging="180"/>
+      </w:pPr>
+    </w:lvl>
+    <w:lvl w:ilvl="6" w:tplc="0409000F" w:tentative="1">
+      <w:start w:val="1"/>
+      <w:numFmt w:val="decimal"/>
+      <w:lvlText w:val="%7."/>
+      <w:lvlJc w:val="left"/>
+      <w:pPr>
+        <w:ind w:left="5040" w:hanging="360"/>
+      </w:pPr>
+    </w:lvl>
+    <w:lvl w:ilvl="7" w:tplc="04090019" w:tentative="1">
+      <w:start w:val="1"/>
+      <w:numFmt w:val="lowerLetter"/>
+      <w:lvlText w:val="%8."/>
+      <w:lvlJc w:val="left"/>
+      <w:pPr>
+        <w:ind w:left="5760" w:hanging="360"/>
+      </w:pPr>
+    </w:lvl>
+    <w:lvl w:ilvl="8" w:tplc="0409001B" w:tentative="1">
+      <w:start w:val="1"/>
+      <w:numFmt w:val="lowerRoman"/>
+      <w:lvlText w:val="%9."/>
+      <w:lvlJc w:val="right"/>
+      <w:pPr>
+        <w:ind w:left="6480" w:hanging="180"/>
+      </w:pPr>
+    </w:lvl>
+  </w:abstractNum>
+  <w:abstractNum w:abstractNumId="3" w15:restartNumberingAfterBreak="0">
+    <w:nsid w:val="67A86C30"/>
+    <w:multiLevelType w:val="hybridMultilevel"/>
+    <w:tmpl w:val="768C5246"/>
+    <w:lvl w:ilvl="0" w:tplc="96860A74">
+      <w:start w:val="1"/>
+      <w:numFmt w:val="decimal"/>
+      <w:lvlText w:val="%1."/>
+      <w:lvlJc w:val="left"/>
+      <w:pPr>
+        <w:ind w:left="1170" w:hanging="360"/>
+      </w:pPr>
+      <w:rPr>
+        <w:b w:val="0"/>
+        <w:bCs w:val="0"/>
+      </w:rPr>
+    </w:lvl>
+    <w:lvl w:ilvl="1" w:tplc="04090019" w:tentative="1">
+      <w:start w:val="1"/>
+      <w:numFmt w:val="lowerLetter"/>
+      <w:lvlText w:val="%2."/>
+      <w:lvlJc w:val="left"/>
+      <w:pPr>
+        <w:ind w:left="2160" w:hanging="360"/>
+      </w:pPr>
+    </w:lvl>
+    <w:lvl w:ilvl="2" w:tplc="0409001B" w:tentative="1">
+      <w:start w:val="1"/>
+      <w:numFmt w:val="lowerRoman"/>
+      <w:lvlText w:val="%3."/>
+      <w:lvlJc w:val="right"/>
+      <w:pPr>
+        <w:ind w:left="2880" w:hanging="180"/>
+      </w:pPr>
+    </w:lvl>
+    <w:lvl w:ilvl="3" w:tplc="0409000F" w:tentative="1">
+      <w:start w:val="1"/>
+      <w:numFmt w:val="decimal"/>
+      <w:lvlText w:val="%4."/>
+      <w:lvlJc w:val="left"/>
+      <w:pPr>
+        <w:ind w:left="3600" w:hanging="360"/>
+      </w:pPr>
+    </w:lvl>
+    <w:lvl w:ilvl="4" w:tplc="04090019" w:tentative="1">
+      <w:start w:val="1"/>
+      <w:numFmt w:val="lowerLetter"/>
+      <w:lvlText w:val="%5."/>
+      <w:lvlJc w:val="left"/>
+      <w:pPr>
+        <w:ind w:left="4320" w:hanging="360"/>
+      </w:pPr>
+    </w:lvl>
+    <w:lvl w:ilvl="5" w:tplc="0409001B" w:tentative="1">
+      <w:start w:val="1"/>
+      <w:numFmt w:val="lowerRoman"/>
+      <w:lvlText w:val="%6."/>
+      <w:lvlJc w:val="right"/>
+      <w:pPr>
+        <w:ind w:left="5040" w:hanging="180"/>
+      </w:pPr>
+    </w:lvl>
+    <w:lvl w:ilvl="6" w:tplc="0409000F" w:tentative="1">
+      <w:start w:val="1"/>
+      <w:numFmt w:val="decimal"/>
+      <w:lvlText w:val="%7."/>
+      <w:lvlJc w:val="left"/>
+      <w:pPr>
+        <w:ind w:left="5760" w:hanging="360"/>
+      </w:pPr>
+    </w:lvl>
+    <w:lvl w:ilvl="7" w:tplc="04090019" w:tentative="1">
+      <w:start w:val="1"/>
+      <w:numFmt w:val="lowerLetter"/>
+      <w:lvlText w:val="%8."/>
+      <w:lvlJc w:val="left"/>
+      <w:pPr>
+        <w:ind w:left="6480" w:hanging="360"/>
+      </w:pPr>
+    </w:lvl>
+    <w:lvl w:ilvl="8" w:tplc="0409001B" w:tentative="1">
+      <w:start w:val="1"/>
+      <w:numFmt w:val="lowerRoman"/>
+      <w:lvlText w:val="%9."/>
+      <w:lvlJc w:val="right"/>
+      <w:pPr>
+        <w:ind w:left="7200" w:hanging="180"/>
+      </w:pPr>
+    </w:lvl>
+  </w:abstractNum>
+  <w:num w:numId="1" w16cid:durableId="1599633673">
+    <w:abstractNumId w:val="2"/>
+  </w:num>
+  <w:num w:numId="2" w16cid:durableId="925387641">
+    <w:abstractNumId w:val="1"/>
+  </w:num>
+  <w:num w:numId="3" w16cid:durableId="371656354">
+    <w:abstractNumId w:val="0"/>
+  </w:num>
+  <w:num w:numId="4" w16cid:durableId="814375631">
+    <w:abstractNumId w:val="3"/>
+  </w:num>
+</w:numbering>
 </file>
 
 <file path=word/styles.xml><?xml version="1.0" encoding="utf-8"?>
@@ -1568,6 +2243,20 @@
       <w:szCs w:val="24"/>
     </w:rPr>
   </w:style>
+  <w:style w:type="paragraph" w:styleId="ListParagraph">
+    <w:name w:val="List Paragraph"/>
+    <w:basedOn w:val="Normal"/>
+    <w:uiPriority w:val="34"/>
+    <w:qFormat/>
+    <w:rsid w:val="00315616"/>
+    <w:pPr>
+      <w:ind w:left="720"/>
+      <w:contextualSpacing/>
+    </w:pPr>
+    <w:rPr>
+      <w:rFonts w:ascii="Calibri" w:eastAsia="Calibri" w:hAnsi="Calibri" w:cs="Calibri"/>
+    </w:rPr>
+  </w:style>
 </w:styles>
 </file>
 

</xml_diff>

<commit_message>
Added a content on docu
</commit_message>
<xml_diff>
--- a/GEAR UP Documentation.docx
+++ b/GEAR UP Documentation.docx
@@ -1,6 +1,6 @@
 
 <file path=word/document.xml><?xml version="1.0" encoding="utf-8"?>
-<w:document xmlns:wpc="http://schemas.microsoft.com/office/word/2010/wordprocessingCanvas" xmlns:cx="http://schemas.microsoft.com/office/drawing/2014/chartex" xmlns:cx1="http://schemas.microsoft.com/office/drawing/2015/9/8/chartex" xmlns:cx2="http://schemas.microsoft.com/office/drawing/2015/10/21/chartex" xmlns:cx3="http://schemas.microsoft.com/office/drawing/2016/5/9/chartex" xmlns:cx4="http://schemas.microsoft.com/office/drawing/2016/5/10/chartex" xmlns:cx5="http://schemas.microsoft.com/office/drawing/2016/5/11/chartex" xmlns:cx6="http://schemas.microsoft.com/office/drawing/2016/5/12/chartex" xmlns:cx7="http://schemas.microsoft.com/office/drawing/2016/5/13/chartex" xmlns:cx8="http://schemas.microsoft.com/office/drawing/2016/5/14/chartex" xmlns:mc="http://schemas.openxmlformats.org/markup-compatibility/2006" xmlns:aink="http://schemas.microsoft.com/office/drawing/2016/ink" xmlns:am3d="http://schemas.microsoft.com/office/drawing/2017/model3d" xmlns:o="urn:schemas-microsoft-com:office:office" xmlns:oel="http://schemas.microsoft.com/office/2019/extlst" xmlns:r="http://schemas.openxmlformats.org/officeDocument/2006/relationships" xmlns:m="http://schemas.openxmlformats.org/officeDocument/2006/math" xmlns:v="urn:schemas-microsoft-com:vml" xmlns:wp14="http://schemas.microsoft.com/office/word/2010/wordprocessingDrawing" xmlns:wp="http://schemas.openxmlformats.org/drawingml/2006/wordprocessingDrawing" xmlns:w10="urn:schemas-microsoft-com:office:word" xmlns:w="http://schemas.openxmlformats.org/wordprocessingml/2006/main" xmlns:w14="http://schemas.microsoft.com/office/word/2010/wordml" xmlns:w15="http://schemas.microsoft.com/office/word/2012/wordml" xmlns:w16cex="http://schemas.microsoft.com/office/word/2018/wordml/cex" xmlns:w16cid="http://schemas.microsoft.com/office/word/2016/wordml/cid" xmlns:w16="http://schemas.microsoft.com/office/word/2018/wordml" xmlns:w16sdtdh="http://schemas.microsoft.com/office/word/2020/wordml/sdtdatahash" xmlns:w16se="http://schemas.microsoft.com/office/word/2015/wordml/symex" xmlns:wpg="http://schemas.microsoft.com/office/word/2010/wordprocessingGroup" xmlns:wpi="http://schemas.microsoft.com/office/word/2010/wordprocessingInk" xmlns:wne="http://schemas.microsoft.com/office/word/2006/wordml" xmlns:wps="http://schemas.microsoft.com/office/word/2010/wordprocessingShape" mc:Ignorable="w14 w15 w16se w16cid w16 w16cex w16sdtdh wp14">
+<w:document xmlns:wpc="http://schemas.microsoft.com/office/word/2010/wordprocessingCanvas" xmlns:cx="http://schemas.microsoft.com/office/drawing/2014/chartex" xmlns:cx1="http://schemas.microsoft.com/office/drawing/2015/9/8/chartex" xmlns:cx2="http://schemas.microsoft.com/office/drawing/2015/10/21/chartex" xmlns:cx3="http://schemas.microsoft.com/office/drawing/2016/5/9/chartex" xmlns:cx4="http://schemas.microsoft.com/office/drawing/2016/5/10/chartex" xmlns:cx5="http://schemas.microsoft.com/office/drawing/2016/5/11/chartex" xmlns:cx6="http://schemas.microsoft.com/office/drawing/2016/5/12/chartex" xmlns:cx7="http://schemas.microsoft.com/office/drawing/2016/5/13/chartex" xmlns:cx8="http://schemas.microsoft.com/office/drawing/2016/5/14/chartex" xmlns:mc="http://schemas.openxmlformats.org/markup-compatibility/2006" xmlns:aink="http://schemas.microsoft.com/office/drawing/2016/ink" xmlns:am3d="http://schemas.microsoft.com/office/drawing/2017/model3d" xmlns:o="urn:schemas-microsoft-com:office:office" xmlns:r="http://schemas.openxmlformats.org/officeDocument/2006/relationships" xmlns:m="http://schemas.openxmlformats.org/officeDocument/2006/math" xmlns:v="urn:schemas-microsoft-com:vml" xmlns:wp14="http://schemas.microsoft.com/office/word/2010/wordprocessingDrawing" xmlns:wp="http://schemas.openxmlformats.org/drawingml/2006/wordprocessingDrawing" xmlns:w10="urn:schemas-microsoft-com:office:word" xmlns:w="http://schemas.openxmlformats.org/wordprocessingml/2006/main" xmlns:w14="http://schemas.microsoft.com/office/word/2010/wordml" xmlns:w15="http://schemas.microsoft.com/office/word/2012/wordml" xmlns:w16cid="http://schemas.microsoft.com/office/word/2016/wordml/cid" xmlns:w16se="http://schemas.microsoft.com/office/word/2015/wordml/symex" xmlns:wpg="http://schemas.microsoft.com/office/word/2010/wordprocessingGroup" xmlns:wpi="http://schemas.microsoft.com/office/word/2010/wordprocessingInk" xmlns:wne="http://schemas.microsoft.com/office/word/2006/wordml" xmlns:wps="http://schemas.microsoft.com/office/word/2010/wordprocessingShape" mc:Ignorable="w14 w15 w16se w16cid wp14">
   <w:body>
     <w:p>
       <w:pPr>
@@ -1298,14 +1298,106 @@
           <w:szCs w:val="24"/>
         </w:rPr>
       </w:pPr>
-      <w:r>
-        <w:rPr>
-          <w:rFonts w:ascii="Times New Roman" w:hAnsi="Times New Roman" w:cs="Times New Roman"/>
-          <w:b/>
-          <w:bCs/>
-          <w:sz w:val="24"/>
-          <w:szCs w:val="24"/>
-        </w:rPr>
+    </w:p>
+    <w:p>
+      <w:pPr>
+        <w:spacing w:line="480" w:lineRule="auto"/>
+        <w:jc w:val="both"/>
+        <w:rPr>
+          <w:rFonts w:ascii="Times New Roman" w:hAnsi="Times New Roman" w:cs="Times New Roman"/>
+          <w:b/>
+          <w:bCs/>
+          <w:sz w:val="24"/>
+          <w:szCs w:val="24"/>
+        </w:rPr>
+      </w:pPr>
+    </w:p>
+    <w:p>
+      <w:pPr>
+        <w:spacing w:line="480" w:lineRule="auto"/>
+        <w:jc w:val="both"/>
+        <w:rPr>
+          <w:rFonts w:ascii="Times New Roman" w:hAnsi="Times New Roman" w:cs="Times New Roman"/>
+          <w:b/>
+          <w:bCs/>
+          <w:sz w:val="24"/>
+          <w:szCs w:val="24"/>
+        </w:rPr>
+      </w:pPr>
+    </w:p>
+    <w:p>
+      <w:pPr>
+        <w:spacing w:line="480" w:lineRule="auto"/>
+        <w:jc w:val="both"/>
+        <w:rPr>
+          <w:rFonts w:ascii="Times New Roman" w:hAnsi="Times New Roman" w:cs="Times New Roman"/>
+          <w:b/>
+          <w:bCs/>
+          <w:sz w:val="24"/>
+          <w:szCs w:val="24"/>
+        </w:rPr>
+      </w:pPr>
+    </w:p>
+    <w:p>
+      <w:pPr>
+        <w:spacing w:line="480" w:lineRule="auto"/>
+        <w:jc w:val="both"/>
+        <w:rPr>
+          <w:rFonts w:ascii="Times New Roman" w:hAnsi="Times New Roman" w:cs="Times New Roman"/>
+          <w:b/>
+          <w:bCs/>
+          <w:sz w:val="24"/>
+          <w:szCs w:val="24"/>
+        </w:rPr>
+      </w:pPr>
+    </w:p>
+    <w:p>
+      <w:pPr>
+        <w:spacing w:line="480" w:lineRule="auto"/>
+        <w:jc w:val="both"/>
+        <w:rPr>
+          <w:rFonts w:ascii="Times New Roman" w:hAnsi="Times New Roman" w:cs="Times New Roman"/>
+          <w:b/>
+          <w:bCs/>
+          <w:sz w:val="24"/>
+          <w:szCs w:val="24"/>
+        </w:rPr>
+      </w:pPr>
+    </w:p>
+    <w:p>
+      <w:pPr>
+        <w:spacing w:line="480" w:lineRule="auto"/>
+        <w:jc w:val="both"/>
+        <w:rPr>
+          <w:rFonts w:ascii="Times New Roman" w:hAnsi="Times New Roman" w:cs="Times New Roman"/>
+          <w:b/>
+          <w:bCs/>
+          <w:sz w:val="24"/>
+          <w:szCs w:val="24"/>
+        </w:rPr>
+      </w:pPr>
+    </w:p>
+    <w:p>
+      <w:pPr>
+        <w:spacing w:line="480" w:lineRule="auto"/>
+        <w:jc w:val="both"/>
+        <w:rPr>
+          <w:rFonts w:ascii="Times New Roman" w:hAnsi="Times New Roman" w:cs="Times New Roman"/>
+          <w:b/>
+          <w:bCs/>
+          <w:sz w:val="24"/>
+          <w:szCs w:val="24"/>
+        </w:rPr>
+      </w:pPr>
+      <w:r>
+        <w:rPr>
+          <w:rFonts w:ascii="Times New Roman" w:hAnsi="Times New Roman" w:cs="Times New Roman"/>
+          <w:b/>
+          <w:bCs/>
+          <w:sz w:val="24"/>
+          <w:szCs w:val="24"/>
+        </w:rPr>
+        <w:lastRenderedPageBreak/>
         <w:t>Development Mode</w:t>
       </w:r>
       <w:r>
@@ -1317,6 +1409,601 @@
           <w:szCs w:val="24"/>
         </w:rPr>
         <w:t>l</w:t>
+      </w:r>
+    </w:p>
+    <w:p>
+      <w:pPr>
+        <w:spacing w:line="480" w:lineRule="auto"/>
+        <w:jc w:val="both"/>
+        <w:rPr>
+          <w:rFonts w:ascii="Times New Roman" w:hAnsi="Times New Roman" w:cs="Times New Roman"/>
+          <w:b/>
+          <w:bCs/>
+          <w:sz w:val="24"/>
+          <w:szCs w:val="24"/>
+        </w:rPr>
+      </w:pPr>
+      <w:r>
+        <w:rPr>
+          <w:rFonts w:ascii="Times New Roman" w:hAnsi="Times New Roman" w:cs="Times New Roman"/>
+          <w:b/>
+          <w:bCs/>
+          <w:noProof/>
+          <w:sz w:val="24"/>
+          <w:szCs w:val="24"/>
+        </w:rPr>
+        <w:drawing>
+          <wp:anchor distT="0" distB="0" distL="114300" distR="114300" simplePos="0" relativeHeight="251658240" behindDoc="1" locked="0" layoutInCell="1" allowOverlap="1" wp14:anchorId="17F6E088" wp14:editId="5E004914">
+            <wp:simplePos x="0" y="0"/>
+            <wp:positionH relativeFrom="margin">
+              <wp:posOffset>1295400</wp:posOffset>
+            </wp:positionH>
+            <wp:positionV relativeFrom="paragraph">
+              <wp:posOffset>24130</wp:posOffset>
+            </wp:positionV>
+            <wp:extent cx="3009900" cy="3036570"/>
+            <wp:effectExtent l="0" t="0" r="0" b="0"/>
+            <wp:wrapTight wrapText="bothSides">
+              <wp:wrapPolygon edited="0">
+                <wp:start x="0" y="0"/>
+                <wp:lineTo x="0" y="21410"/>
+                <wp:lineTo x="21463" y="21410"/>
+                <wp:lineTo x="21463" y="0"/>
+                <wp:lineTo x="0" y="0"/>
+              </wp:wrapPolygon>
+            </wp:wrapTight>
+            <wp:docPr id="1" name="Picture 1"/>
+            <wp:cNvGraphicFramePr>
+              <a:graphicFrameLocks xmlns:a="http://schemas.openxmlformats.org/drawingml/2006/main" noChangeAspect="1"/>
+            </wp:cNvGraphicFramePr>
+            <a:graphic xmlns:a="http://schemas.openxmlformats.org/drawingml/2006/main">
+              <a:graphicData uri="http://schemas.openxmlformats.org/drawingml/2006/picture">
+                <pic:pic xmlns:pic="http://schemas.openxmlformats.org/drawingml/2006/picture">
+                  <pic:nvPicPr>
+                    <pic:cNvPr id="1" name="received_411655767446007 (1).webp"/>
+                    <pic:cNvPicPr/>
+                  </pic:nvPicPr>
+                  <pic:blipFill>
+                    <a:blip r:embed="rId6">
+                      <a:extLst>
+                        <a:ext uri="{28A0092B-C50C-407E-A947-70E740481C1C}">
+                          <a14:useLocalDpi xmlns:a14="http://schemas.microsoft.com/office/drawing/2010/main" val="0"/>
+                        </a:ext>
+                      </a:extLst>
+                    </a:blip>
+                    <a:stretch>
+                      <a:fillRect/>
+                    </a:stretch>
+                  </pic:blipFill>
+                  <pic:spPr>
+                    <a:xfrm>
+                      <a:off x="0" y="0"/>
+                      <a:ext cx="3009900" cy="3036570"/>
+                    </a:xfrm>
+                    <a:prstGeom prst="rect">
+                      <a:avLst/>
+                    </a:prstGeom>
+                  </pic:spPr>
+                </pic:pic>
+              </a:graphicData>
+            </a:graphic>
+            <wp14:sizeRelH relativeFrom="page">
+              <wp14:pctWidth>0</wp14:pctWidth>
+            </wp14:sizeRelH>
+            <wp14:sizeRelV relativeFrom="page">
+              <wp14:pctHeight>0</wp14:pctHeight>
+            </wp14:sizeRelV>
+          </wp:anchor>
+        </w:drawing>
+      </w:r>
+    </w:p>
+    <w:p>
+      <w:pPr>
+        <w:spacing w:line="480" w:lineRule="auto"/>
+        <w:jc w:val="both"/>
+        <w:rPr>
+          <w:rFonts w:ascii="Times New Roman" w:hAnsi="Times New Roman" w:cs="Times New Roman"/>
+          <w:b/>
+          <w:bCs/>
+          <w:sz w:val="24"/>
+          <w:szCs w:val="24"/>
+        </w:rPr>
+      </w:pPr>
+    </w:p>
+    <w:p>
+      <w:pPr>
+        <w:spacing w:line="480" w:lineRule="auto"/>
+        <w:jc w:val="both"/>
+        <w:rPr>
+          <w:rFonts w:ascii="Times New Roman" w:hAnsi="Times New Roman" w:cs="Times New Roman"/>
+          <w:b/>
+          <w:bCs/>
+          <w:sz w:val="24"/>
+          <w:szCs w:val="24"/>
+        </w:rPr>
+      </w:pPr>
+    </w:p>
+    <w:p>
+      <w:pPr>
+        <w:spacing w:line="480" w:lineRule="auto"/>
+        <w:jc w:val="both"/>
+        <w:rPr>
+          <w:rFonts w:ascii="Times New Roman" w:hAnsi="Times New Roman" w:cs="Times New Roman"/>
+          <w:b/>
+          <w:bCs/>
+          <w:sz w:val="24"/>
+          <w:szCs w:val="24"/>
+        </w:rPr>
+      </w:pPr>
+    </w:p>
+    <w:p>
+      <w:pPr>
+        <w:spacing w:line="480" w:lineRule="auto"/>
+        <w:jc w:val="both"/>
+        <w:rPr>
+          <w:rFonts w:ascii="Times New Roman" w:hAnsi="Times New Roman" w:cs="Times New Roman"/>
+          <w:b/>
+          <w:bCs/>
+          <w:sz w:val="24"/>
+          <w:szCs w:val="24"/>
+        </w:rPr>
+      </w:pPr>
+    </w:p>
+    <w:p>
+      <w:pPr>
+        <w:spacing w:line="480" w:lineRule="auto"/>
+        <w:jc w:val="both"/>
+        <w:rPr>
+          <w:rFonts w:ascii="Times New Roman" w:hAnsi="Times New Roman" w:cs="Times New Roman"/>
+          <w:b/>
+          <w:bCs/>
+          <w:sz w:val="24"/>
+          <w:szCs w:val="24"/>
+        </w:rPr>
+      </w:pPr>
+    </w:p>
+    <w:p>
+      <w:pPr>
+        <w:spacing w:line="480" w:lineRule="auto"/>
+        <w:jc w:val="both"/>
+        <w:rPr>
+          <w:rFonts w:ascii="Times New Roman" w:hAnsi="Times New Roman" w:cs="Times New Roman"/>
+          <w:b/>
+          <w:bCs/>
+          <w:sz w:val="24"/>
+          <w:szCs w:val="24"/>
+        </w:rPr>
+      </w:pPr>
+    </w:p>
+    <w:p>
+      <w:pPr>
+        <w:spacing w:line="480" w:lineRule="auto"/>
+        <w:jc w:val="both"/>
+        <w:rPr>
+          <w:rFonts w:ascii="Times New Roman" w:hAnsi="Times New Roman" w:cs="Times New Roman"/>
+          <w:b/>
+          <w:bCs/>
+          <w:sz w:val="24"/>
+          <w:szCs w:val="24"/>
+        </w:rPr>
+      </w:pPr>
+    </w:p>
+    <w:p>
+      <w:pPr>
+        <w:spacing w:line="480" w:lineRule="auto"/>
+        <w:jc w:val="center"/>
+        <w:rPr>
+          <w:rFonts w:ascii="Times New Roman" w:hAnsi="Times New Roman" w:cs="Times New Roman"/>
+          <w:b/>
+          <w:bCs/>
+          <w:sz w:val="24"/>
+          <w:szCs w:val="24"/>
+        </w:rPr>
+      </w:pPr>
+      <w:r>
+        <w:rPr>
+          <w:rFonts w:ascii="Times New Roman" w:hAnsi="Times New Roman" w:cs="Times New Roman"/>
+          <w:b/>
+          <w:bCs/>
+          <w:sz w:val="24"/>
+          <w:szCs w:val="24"/>
+        </w:rPr>
+        <w:t>AGILE DEVELOPMENT MODEL</w:t>
+      </w:r>
+    </w:p>
+    <w:p>
+      <w:pPr>
+        <w:spacing w:line="480" w:lineRule="auto"/>
+        <w:jc w:val="both"/>
+        <w:rPr>
+          <w:rFonts w:ascii="Times New Roman" w:hAnsi="Times New Roman" w:cs="Times New Roman"/>
+          <w:b/>
+          <w:bCs/>
+          <w:sz w:val="24"/>
+          <w:szCs w:val="24"/>
+        </w:rPr>
+      </w:pPr>
+    </w:p>
+    <w:p>
+      <w:pPr>
+        <w:spacing w:line="480" w:lineRule="auto"/>
+        <w:jc w:val="both"/>
+        <w:rPr>
+          <w:rFonts w:ascii="Times New Roman" w:hAnsi="Times New Roman" w:cs="Times New Roman"/>
+          <w:b/>
+          <w:bCs/>
+          <w:sz w:val="24"/>
+          <w:szCs w:val="24"/>
+        </w:rPr>
+      </w:pPr>
+      <w:r>
+        <w:rPr>
+          <w:rFonts w:ascii="Times New Roman" w:hAnsi="Times New Roman" w:cs="Times New Roman"/>
+          <w:b/>
+          <w:bCs/>
+          <w:sz w:val="24"/>
+          <w:szCs w:val="24"/>
+        </w:rPr>
+        <w:t>Planning</w:t>
+      </w:r>
+    </w:p>
+    <w:p>
+      <w:pPr>
+        <w:spacing w:line="480" w:lineRule="auto"/>
+        <w:ind w:firstLine="720"/>
+        <w:jc w:val="both"/>
+        <w:rPr>
+          <w:rFonts w:ascii="Times New Roman" w:hAnsi="Times New Roman" w:cs="Times New Roman"/>
+          <w:sz w:val="24"/>
+          <w:szCs w:val="24"/>
+        </w:rPr>
+      </w:pPr>
+      <w:r>
+        <w:rPr>
+          <w:rFonts w:ascii="Times New Roman" w:hAnsi="Times New Roman" w:cs="Times New Roman"/>
+          <w:sz w:val="24"/>
+          <w:szCs w:val="24"/>
+        </w:rPr>
+        <w:t xml:space="preserve">During this phase of development, the team conducted online meetings to communicate each idea to create a concept for the project. The team also shares their suggestions through </w:t>
+      </w:r>
+      <w:r>
+        <w:rPr>
+          <w:rFonts w:ascii="Times New Roman" w:hAnsi="Times New Roman" w:cs="Times New Roman"/>
+          <w:sz w:val="24"/>
+          <w:szCs w:val="24"/>
+        </w:rPr>
+        <w:t>F</w:t>
+      </w:r>
+      <w:r>
+        <w:rPr>
+          <w:rFonts w:ascii="Times New Roman" w:hAnsi="Times New Roman" w:cs="Times New Roman"/>
+          <w:sz w:val="24"/>
+          <w:szCs w:val="24"/>
+        </w:rPr>
+        <w:t>acebook messenger to create a layout component</w:t>
+      </w:r>
+      <w:r>
+        <w:rPr>
+          <w:rFonts w:ascii="Times New Roman" w:hAnsi="Times New Roman" w:cs="Times New Roman"/>
+          <w:sz w:val="24"/>
+          <w:szCs w:val="24"/>
+        </w:rPr>
+        <w:t xml:space="preserve"> </w:t>
+      </w:r>
+      <w:r>
+        <w:rPr>
+          <w:rFonts w:ascii="Times New Roman" w:hAnsi="Times New Roman" w:cs="Times New Roman"/>
+          <w:sz w:val="24"/>
+          <w:szCs w:val="24"/>
+        </w:rPr>
+        <w:t>for the project</w:t>
+      </w:r>
+      <w:r>
+        <w:rPr>
+          <w:rFonts w:ascii="Times New Roman" w:hAnsi="Times New Roman" w:cs="Times New Roman"/>
+          <w:sz w:val="24"/>
+          <w:szCs w:val="24"/>
+        </w:rPr>
+        <w:t>.</w:t>
+      </w:r>
+    </w:p>
+    <w:p>
+      <w:pPr>
+        <w:spacing w:line="480" w:lineRule="auto"/>
+        <w:jc w:val="both"/>
+        <w:rPr>
+          <w:rFonts w:ascii="Times New Roman" w:hAnsi="Times New Roman" w:cs="Times New Roman"/>
+          <w:b/>
+          <w:bCs/>
+          <w:sz w:val="24"/>
+          <w:szCs w:val="24"/>
+        </w:rPr>
+      </w:pPr>
+      <w:r>
+        <w:rPr>
+          <w:rFonts w:ascii="Times New Roman" w:hAnsi="Times New Roman" w:cs="Times New Roman"/>
+          <w:b/>
+          <w:bCs/>
+          <w:sz w:val="24"/>
+          <w:szCs w:val="24"/>
+        </w:rPr>
+        <w:t>Requirement Analysis</w:t>
+      </w:r>
+    </w:p>
+    <w:p>
+      <w:pPr>
+        <w:spacing w:line="480" w:lineRule="auto"/>
+        <w:ind w:firstLine="720"/>
+        <w:jc w:val="both"/>
+        <w:rPr>
+          <w:rFonts w:ascii="Times New Roman" w:hAnsi="Times New Roman" w:cs="Times New Roman"/>
+          <w:sz w:val="24"/>
+          <w:szCs w:val="24"/>
+        </w:rPr>
+      </w:pPr>
+      <w:r>
+        <w:rPr>
+          <w:rFonts w:ascii="Times New Roman" w:hAnsi="Times New Roman" w:cs="Times New Roman"/>
+          <w:sz w:val="24"/>
+          <w:szCs w:val="24"/>
+        </w:rPr>
+        <w:t xml:space="preserve">This phase is also considered as a crucial part of a software development. The team determined the requirements that is necessary for project such as, identifying the needs of the </w:t>
+      </w:r>
+      <w:r>
+        <w:rPr>
+          <w:rFonts w:ascii="Times New Roman" w:hAnsi="Times New Roman" w:cs="Times New Roman"/>
+          <w:sz w:val="24"/>
+          <w:szCs w:val="24"/>
+        </w:rPr>
+        <w:lastRenderedPageBreak/>
+        <w:t>client, determining the feasibility of the needed system, and allocates the functionalities of the system. Any changes on the requirements will be documented.</w:t>
+      </w:r>
+    </w:p>
+    <w:p>
+      <w:pPr>
+        <w:spacing w:line="480" w:lineRule="auto"/>
+        <w:jc w:val="both"/>
+        <w:rPr>
+          <w:rFonts w:ascii="Times New Roman" w:hAnsi="Times New Roman" w:cs="Times New Roman"/>
+          <w:b/>
+          <w:bCs/>
+          <w:sz w:val="24"/>
+          <w:szCs w:val="24"/>
+        </w:rPr>
+      </w:pPr>
+      <w:r>
+        <w:rPr>
+          <w:rFonts w:ascii="Times New Roman" w:hAnsi="Times New Roman" w:cs="Times New Roman"/>
+          <w:b/>
+          <w:bCs/>
+          <w:sz w:val="24"/>
+          <w:szCs w:val="24"/>
+        </w:rPr>
+        <w:t>Design</w:t>
+      </w:r>
+    </w:p>
+    <w:p>
+      <w:pPr>
+        <w:spacing w:line="480" w:lineRule="auto"/>
+        <w:ind w:firstLine="720"/>
+        <w:jc w:val="both"/>
+        <w:rPr>
+          <w:rFonts w:ascii="Times New Roman" w:hAnsi="Times New Roman" w:cs="Times New Roman"/>
+          <w:sz w:val="24"/>
+          <w:szCs w:val="24"/>
+        </w:rPr>
+      </w:pPr>
+      <w:r>
+        <w:rPr>
+          <w:rFonts w:ascii="Times New Roman" w:hAnsi="Times New Roman" w:cs="Times New Roman"/>
+          <w:sz w:val="24"/>
+          <w:szCs w:val="24"/>
+        </w:rPr>
+        <w:t>The team di</w:t>
+      </w:r>
+      <w:r>
+        <w:rPr>
+          <w:rFonts w:ascii="Times New Roman" w:hAnsi="Times New Roman" w:cs="Times New Roman"/>
+          <w:sz w:val="24"/>
+          <w:szCs w:val="24"/>
+        </w:rPr>
+        <w:t>s</w:t>
+      </w:r>
+      <w:r>
+        <w:rPr>
+          <w:rFonts w:ascii="Times New Roman" w:hAnsi="Times New Roman" w:cs="Times New Roman"/>
+          <w:sz w:val="24"/>
+          <w:szCs w:val="24"/>
+        </w:rPr>
+        <w:t xml:space="preserve">cussed the flow of the functionalities of the systems and identifies the programming languages and software to be used. At this phase, the team also discussed the appearance of the software. The design was also revised as per advice of the instructor. </w:t>
+      </w:r>
+    </w:p>
+    <w:p>
+      <w:pPr>
+        <w:spacing w:line="480" w:lineRule="auto"/>
+        <w:jc w:val="both"/>
+        <w:rPr>
+          <w:rFonts w:ascii="Times New Roman" w:hAnsi="Times New Roman" w:cs="Times New Roman"/>
+          <w:b/>
+          <w:bCs/>
+          <w:sz w:val="24"/>
+          <w:szCs w:val="24"/>
+        </w:rPr>
+      </w:pPr>
+      <w:r>
+        <w:rPr>
+          <w:rFonts w:ascii="Times New Roman" w:hAnsi="Times New Roman" w:cs="Times New Roman"/>
+          <w:b/>
+          <w:bCs/>
+          <w:sz w:val="24"/>
+          <w:szCs w:val="24"/>
+        </w:rPr>
+        <w:t>Implementation</w:t>
+      </w:r>
+    </w:p>
+    <w:p>
+      <w:pPr>
+        <w:spacing w:line="480" w:lineRule="auto"/>
+        <w:ind w:firstLine="720"/>
+        <w:jc w:val="both"/>
+        <w:rPr>
+          <w:rFonts w:ascii="Times New Roman" w:hAnsi="Times New Roman" w:cs="Times New Roman"/>
+          <w:b/>
+          <w:bCs/>
+          <w:sz w:val="24"/>
+          <w:szCs w:val="24"/>
+        </w:rPr>
+      </w:pPr>
+      <w:r>
+        <w:rPr>
+          <w:rFonts w:ascii="Times New Roman" w:hAnsi="Times New Roman" w:cs="Times New Roman"/>
+          <w:sz w:val="24"/>
+          <w:szCs w:val="24"/>
+        </w:rPr>
+        <w:t>This is the doing phase of the development. The team started the programming of the software and designed the elements and components needed. In this phase, the team works for the project to be visible to the user.</w:t>
+      </w:r>
+      <w:r>
+        <w:rPr>
+          <w:rFonts w:ascii="Times New Roman" w:hAnsi="Times New Roman" w:cs="Times New Roman"/>
+          <w:b/>
+          <w:bCs/>
+          <w:sz w:val="24"/>
+          <w:szCs w:val="24"/>
+        </w:rPr>
+        <w:t xml:space="preserve">  </w:t>
+      </w:r>
+      <w:bookmarkStart w:id="0" w:name="_GoBack"/>
+      <w:bookmarkEnd w:id="0"/>
+    </w:p>
+    <w:p>
+      <w:pPr>
+        <w:spacing w:line="480" w:lineRule="auto"/>
+        <w:jc w:val="both"/>
+        <w:rPr>
+          <w:rFonts w:ascii="Times New Roman" w:hAnsi="Times New Roman" w:cs="Times New Roman"/>
+          <w:b/>
+          <w:bCs/>
+          <w:sz w:val="24"/>
+          <w:szCs w:val="24"/>
+        </w:rPr>
+      </w:pPr>
+      <w:r>
+        <w:rPr>
+          <w:rFonts w:ascii="Times New Roman" w:hAnsi="Times New Roman" w:cs="Times New Roman"/>
+          <w:b/>
+          <w:bCs/>
+          <w:sz w:val="24"/>
+          <w:szCs w:val="24"/>
+        </w:rPr>
+        <w:t>Testing</w:t>
+      </w:r>
+    </w:p>
+    <w:p>
+      <w:pPr>
+        <w:spacing w:line="480" w:lineRule="auto"/>
+        <w:ind w:firstLine="720"/>
+        <w:jc w:val="both"/>
+        <w:rPr>
+          <w:rFonts w:ascii="Times New Roman" w:hAnsi="Times New Roman" w:cs="Times New Roman"/>
+          <w:sz w:val="24"/>
+          <w:szCs w:val="24"/>
+        </w:rPr>
+      </w:pPr>
+      <w:r>
+        <w:rPr>
+          <w:rFonts w:ascii="Times New Roman" w:hAnsi="Times New Roman" w:cs="Times New Roman"/>
+          <w:sz w:val="24"/>
+          <w:szCs w:val="24"/>
+        </w:rPr>
+        <w:t>At the end of the implementation phase, the output will be evaluated based o</w:t>
+      </w:r>
+      <w:r>
+        <w:rPr>
+          <w:rFonts w:ascii="Times New Roman" w:hAnsi="Times New Roman" w:cs="Times New Roman"/>
+          <w:sz w:val="24"/>
+          <w:szCs w:val="24"/>
+        </w:rPr>
+        <w:t>n</w:t>
+      </w:r>
+      <w:r>
+        <w:rPr>
+          <w:rFonts w:ascii="Times New Roman" w:hAnsi="Times New Roman" w:cs="Times New Roman"/>
+          <w:sz w:val="24"/>
+          <w:szCs w:val="24"/>
+        </w:rPr>
+        <w:t xml:space="preserve"> the gathered requirements. The tram tested the functionalities and other features of the system. The progress of the development was examined and evaluate</w:t>
+      </w:r>
+      <w:r>
+        <w:rPr>
+          <w:rFonts w:ascii="Times New Roman" w:hAnsi="Times New Roman" w:cs="Times New Roman"/>
+          <w:sz w:val="24"/>
+          <w:szCs w:val="24"/>
+        </w:rPr>
+        <w:t>d</w:t>
+      </w:r>
+      <w:r>
+        <w:rPr>
+          <w:rFonts w:ascii="Times New Roman" w:hAnsi="Times New Roman" w:cs="Times New Roman"/>
+          <w:sz w:val="24"/>
+          <w:szCs w:val="24"/>
+        </w:rPr>
+        <w:t xml:space="preserve"> if the project met all the requirements. </w:t>
+      </w:r>
+    </w:p>
+    <w:p>
+      <w:pPr>
+        <w:spacing w:line="480" w:lineRule="auto"/>
+        <w:jc w:val="both"/>
+        <w:rPr>
+          <w:rFonts w:ascii="Times New Roman" w:hAnsi="Times New Roman" w:cs="Times New Roman"/>
+          <w:b/>
+          <w:bCs/>
+          <w:sz w:val="24"/>
+          <w:szCs w:val="24"/>
+        </w:rPr>
+      </w:pPr>
+    </w:p>
+    <w:p>
+      <w:pPr>
+        <w:spacing w:line="480" w:lineRule="auto"/>
+        <w:jc w:val="both"/>
+        <w:rPr>
+          <w:rFonts w:ascii="Times New Roman" w:hAnsi="Times New Roman" w:cs="Times New Roman"/>
+          <w:b/>
+          <w:bCs/>
+          <w:sz w:val="24"/>
+          <w:szCs w:val="24"/>
+        </w:rPr>
+      </w:pPr>
+      <w:r>
+        <w:rPr>
+          <w:rFonts w:ascii="Times New Roman" w:hAnsi="Times New Roman" w:cs="Times New Roman"/>
+          <w:b/>
+          <w:bCs/>
+          <w:sz w:val="24"/>
+          <w:szCs w:val="24"/>
+        </w:rPr>
+        <w:t>Deployment</w:t>
+      </w:r>
+    </w:p>
+    <w:p>
+      <w:pPr>
+        <w:spacing w:line="480" w:lineRule="auto"/>
+        <w:ind w:firstLine="720"/>
+        <w:jc w:val="both"/>
+        <w:rPr>
+          <w:rFonts w:ascii="Times New Roman" w:hAnsi="Times New Roman" w:cs="Times New Roman"/>
+          <w:sz w:val="24"/>
+          <w:szCs w:val="24"/>
+        </w:rPr>
+      </w:pPr>
+      <w:r>
+        <w:rPr>
+          <w:rFonts w:ascii="Times New Roman" w:hAnsi="Times New Roman" w:cs="Times New Roman"/>
+          <w:sz w:val="24"/>
+          <w:szCs w:val="24"/>
+        </w:rPr>
+        <w:t>It is the final phase of the development. During this phase, the product is ready to be handed to the user. The team presented the output of the development after passing several test or evaluations.</w:t>
       </w:r>
     </w:p>
     <w:p>
@@ -1477,7 +2164,7 @@
 </file>
 
 <file path=word/numbering.xml><?xml version="1.0" encoding="utf-8"?>
-<w:numbering xmlns:wpc="http://schemas.microsoft.com/office/word/2010/wordprocessingCanvas" xmlns:cx="http://schemas.microsoft.com/office/drawing/2014/chartex" xmlns:cx1="http://schemas.microsoft.com/office/drawing/2015/9/8/chartex" xmlns:cx2="http://schemas.microsoft.com/office/drawing/2015/10/21/chartex" xmlns:cx3="http://schemas.microsoft.com/office/drawing/2016/5/9/chartex" xmlns:cx4="http://schemas.microsoft.com/office/drawing/2016/5/10/chartex" xmlns:cx5="http://schemas.microsoft.com/office/drawing/2016/5/11/chartex" xmlns:cx6="http://schemas.microsoft.com/office/drawing/2016/5/12/chartex" xmlns:cx7="http://schemas.microsoft.com/office/drawing/2016/5/13/chartex" xmlns:cx8="http://schemas.microsoft.com/office/drawing/2016/5/14/chartex" xmlns:mc="http://schemas.openxmlformats.org/markup-compatibility/2006" xmlns:aink="http://schemas.microsoft.com/office/drawing/2016/ink" xmlns:am3d="http://schemas.microsoft.com/office/drawing/2017/model3d" xmlns:o="urn:schemas-microsoft-com:office:office" xmlns:oel="http://schemas.microsoft.com/office/2019/extlst" xmlns:r="http://schemas.openxmlformats.org/officeDocument/2006/relationships" xmlns:m="http://schemas.openxmlformats.org/officeDocument/2006/math" xmlns:v="urn:schemas-microsoft-com:vml" xmlns:wp14="http://schemas.microsoft.com/office/word/2010/wordprocessingDrawing" xmlns:wp="http://schemas.openxmlformats.org/drawingml/2006/wordprocessingDrawing" xmlns:w10="urn:schemas-microsoft-com:office:word" xmlns:w="http://schemas.openxmlformats.org/wordprocessingml/2006/main" xmlns:w14="http://schemas.microsoft.com/office/word/2010/wordml" xmlns:w15="http://schemas.microsoft.com/office/word/2012/wordml" xmlns:w16cex="http://schemas.microsoft.com/office/word/2018/wordml/cex" xmlns:w16cid="http://schemas.microsoft.com/office/word/2016/wordml/cid" xmlns:w16="http://schemas.microsoft.com/office/word/2018/wordml" xmlns:w16sdtdh="http://schemas.microsoft.com/office/word/2020/wordml/sdtdatahash" xmlns:w16se="http://schemas.microsoft.com/office/word/2015/wordml/symex" xmlns:wpg="http://schemas.microsoft.com/office/word/2010/wordprocessingGroup" xmlns:wpi="http://schemas.microsoft.com/office/word/2010/wordprocessingInk" xmlns:wne="http://schemas.microsoft.com/office/word/2006/wordml" xmlns:wps="http://schemas.microsoft.com/office/word/2010/wordprocessingShape" mc:Ignorable="w14 w15 w16se w16cid w16 w16cex w16sdtdh wp14">
+<w:numbering xmlns:wpc="http://schemas.microsoft.com/office/word/2010/wordprocessingCanvas" xmlns:cx="http://schemas.microsoft.com/office/drawing/2014/chartex" xmlns:cx1="http://schemas.microsoft.com/office/drawing/2015/9/8/chartex" xmlns:cx2="http://schemas.microsoft.com/office/drawing/2015/10/21/chartex" xmlns:cx3="http://schemas.microsoft.com/office/drawing/2016/5/9/chartex" xmlns:cx4="http://schemas.microsoft.com/office/drawing/2016/5/10/chartex" xmlns:cx5="http://schemas.microsoft.com/office/drawing/2016/5/11/chartex" xmlns:cx6="http://schemas.microsoft.com/office/drawing/2016/5/12/chartex" xmlns:cx7="http://schemas.microsoft.com/office/drawing/2016/5/13/chartex" xmlns:cx8="http://schemas.microsoft.com/office/drawing/2016/5/14/chartex" xmlns:mc="http://schemas.openxmlformats.org/markup-compatibility/2006" xmlns:aink="http://schemas.microsoft.com/office/drawing/2016/ink" xmlns:am3d="http://schemas.microsoft.com/office/drawing/2017/model3d" xmlns:o="urn:schemas-microsoft-com:office:office" xmlns:r="http://schemas.openxmlformats.org/officeDocument/2006/relationships" xmlns:m="http://schemas.openxmlformats.org/officeDocument/2006/math" xmlns:v="urn:schemas-microsoft-com:vml" xmlns:wp14="http://schemas.microsoft.com/office/word/2010/wordprocessingDrawing" xmlns:wp="http://schemas.openxmlformats.org/drawingml/2006/wordprocessingDrawing" xmlns:w10="urn:schemas-microsoft-com:office:word" xmlns:w="http://schemas.openxmlformats.org/wordprocessingml/2006/main" xmlns:w14="http://schemas.microsoft.com/office/word/2010/wordml" xmlns:w15="http://schemas.microsoft.com/office/word/2012/wordml" xmlns:w16cid="http://schemas.microsoft.com/office/word/2016/wordml/cid" xmlns:w16se="http://schemas.microsoft.com/office/word/2015/wordml/symex" xmlns:wpg="http://schemas.microsoft.com/office/word/2010/wordprocessingGroup" xmlns:wpi="http://schemas.microsoft.com/office/word/2010/wordprocessingInk" xmlns:wne="http://schemas.microsoft.com/office/word/2006/wordml" xmlns:wps="http://schemas.microsoft.com/office/word/2010/wordprocessingShape" mc:Ignorable="w14 w15 w16se w16cid wp14">
   <w:abstractNum w:abstractNumId="0" w15:restartNumberingAfterBreak="0">
     <w:nsid w:val="1855320E"/>
     <w:multiLevelType w:val="hybridMultilevel"/>
@@ -1834,23 +2521,23 @@
       </w:pPr>
     </w:lvl>
   </w:abstractNum>
-  <w:num w:numId="1" w16cid:durableId="1599633673">
+  <w:num w:numId="1">
     <w:abstractNumId w:val="2"/>
   </w:num>
-  <w:num w:numId="2" w16cid:durableId="925387641">
+  <w:num w:numId="2">
     <w:abstractNumId w:val="1"/>
   </w:num>
-  <w:num w:numId="3" w16cid:durableId="371656354">
+  <w:num w:numId="3">
     <w:abstractNumId w:val="0"/>
   </w:num>
-  <w:num w:numId="4" w16cid:durableId="814375631">
+  <w:num w:numId="4">
     <w:abstractNumId w:val="3"/>
   </w:num>
 </w:numbering>
 </file>
 
 <file path=word/styles.xml><?xml version="1.0" encoding="utf-8"?>
-<w:styles xmlns:mc="http://schemas.openxmlformats.org/markup-compatibility/2006" xmlns:r="http://schemas.openxmlformats.org/officeDocument/2006/relationships" xmlns:w="http://schemas.openxmlformats.org/wordprocessingml/2006/main" xmlns:w14="http://schemas.microsoft.com/office/word/2010/wordml" xmlns:w15="http://schemas.microsoft.com/office/word/2012/wordml" xmlns:w16cex="http://schemas.microsoft.com/office/word/2018/wordml/cex" xmlns:w16cid="http://schemas.microsoft.com/office/word/2016/wordml/cid" xmlns:w16="http://schemas.microsoft.com/office/word/2018/wordml" xmlns:w16sdtdh="http://schemas.microsoft.com/office/word/2020/wordml/sdtdatahash" xmlns:w16se="http://schemas.microsoft.com/office/word/2015/wordml/symex" mc:Ignorable="w14 w15 w16se w16cid w16 w16cex w16sdtdh">
+<w:styles xmlns:mc="http://schemas.openxmlformats.org/markup-compatibility/2006" xmlns:r="http://schemas.openxmlformats.org/officeDocument/2006/relationships" xmlns:w="http://schemas.openxmlformats.org/wordprocessingml/2006/main" xmlns:w14="http://schemas.microsoft.com/office/word/2010/wordml" xmlns:w15="http://schemas.microsoft.com/office/word/2012/wordml" xmlns:w16cid="http://schemas.microsoft.com/office/word/2016/wordml/cid" xmlns:w16se="http://schemas.microsoft.com/office/word/2015/wordml/symex" mc:Ignorable="w14 w15 w16se w16cid">
   <w:docDefaults>
     <w:rPrDefault>
       <w:rPr>
@@ -2608,7 +3295,7 @@
 </file>
 
 <file path=customXml/itemProps1.xml><?xml version="1.0" encoding="utf-8"?>
-<ds:datastoreItem xmlns:ds="http://schemas.openxmlformats.org/officeDocument/2006/customXml" ds:itemID="{0489EF3D-4979-4E78-93CB-5DC7EB39554E}">
+<ds:datastoreItem xmlns:ds="http://schemas.openxmlformats.org/officeDocument/2006/customXml" ds:itemID="{2FCD3B60-185C-4809-A06C-82CAED243C1E}">
   <ds:schemaRefs>
     <ds:schemaRef ds:uri="http://schemas.openxmlformats.org/officeDocument/2006/bibliography"/>
   </ds:schemaRefs>

</xml_diff>

<commit_message>
added a content on documentation
</commit_message>
<xml_diff>
--- a/GEAR UP Documentation.docx
+++ b/GEAR UP Documentation.docx
@@ -107,6 +107,22 @@
           <w:szCs w:val="24"/>
         </w:rPr>
       </w:pPr>
+      <w:bookmarkStart w:id="0" w:name="_GoBack"/>
+      <w:bookmarkEnd w:id="0"/>
+    </w:p>
+    <w:p>
+      <w:pPr>
+        <w:spacing w:after="0" w:line="480" w:lineRule="auto"/>
+        <w:jc w:val="center"/>
+        <w:rPr>
+          <w:rFonts w:ascii="Times New Roman" w:eastAsia="Times New Roman" w:hAnsi="Times New Roman" w:cs="Times New Roman"/>
+          <w:b/>
+          <w:bCs/>
+          <w:color w:val="000000"/>
+          <w:sz w:val="24"/>
+          <w:szCs w:val="24"/>
+        </w:rPr>
+      </w:pPr>
       <w:r>
         <w:rPr>
           <w:rFonts w:ascii="Times New Roman" w:eastAsia="Times New Roman" w:hAnsi="Times New Roman" w:cs="Times New Roman"/>
@@ -389,6 +405,7 @@
           <w:sz w:val="24"/>
           <w:szCs w:val="24"/>
         </w:rPr>
+        <w:lastRenderedPageBreak/>
         <w:br/>
         <w:t>Batangas State University</w:t>
       </w:r>
@@ -413,7 +430,6 @@
           <w:sz w:val="24"/>
           <w:szCs w:val="24"/>
         </w:rPr>
-        <w:lastRenderedPageBreak/>
         <w:t>Abstract</w:t>
       </w:r>
     </w:p>
@@ -1560,8 +1576,6 @@
         </w:rPr>
         <w:t>AGILE DEVELOPMENT MODEL</w:t>
       </w:r>
-      <w:bookmarkStart w:id="0" w:name="_GoBack"/>
-      <w:bookmarkEnd w:id="0"/>
     </w:p>
     <w:p>
       <w:pPr>
@@ -3176,7 +3190,7 @@
 </file>
 
 <file path=customXml/itemProps1.xml><?xml version="1.0" encoding="utf-8"?>
-<ds:datastoreItem xmlns:ds="http://schemas.openxmlformats.org/officeDocument/2006/customXml" ds:itemID="{4D88C982-953A-455B-AD0B-A812FFA4DD16}">
+<ds:datastoreItem xmlns:ds="http://schemas.openxmlformats.org/officeDocument/2006/customXml" ds:itemID="{6AC32B76-4097-4B98-AA31-FF4ACE96DE21}">
   <ds:schemaRefs>
     <ds:schemaRef ds:uri="http://schemas.openxmlformats.org/officeDocument/2006/bibliography"/>
   </ds:schemaRefs>

</xml_diff>